<commit_message>
Create stock tables and update PM docs
Created basic tables for each stock to house total price data.

Updated barebones doc and Live version doc.
</commit_message>
<xml_diff>
--- a/Project Management/Bare Bones Proof of Concept.docx
+++ b/Project Management/Bare Bones Proof of Concept.docx
@@ -20,6 +20,26 @@
           <w:szCs w:val="40"/>
         </w:rPr>
         <w:t>LootLoader (Barebones)</w:t>
+      </w:r>
+    </w:p>
+    <w:p>
+      <w:pPr>
+        <w:jc w:val="center"/>
+        <w:rPr>
+          <w:b/>
+          <w:bCs/>
+          <w:sz w:val="40"/>
+          <w:szCs w:val="40"/>
+        </w:rPr>
+      </w:pPr>
+      <w:r>
+        <w:rPr>
+          <w:b/>
+          <w:bCs/>
+          <w:sz w:val="40"/>
+          <w:szCs w:val="40"/>
+        </w:rPr>
+        <w:t>Start: Friday – 03-04-2022</w:t>
       </w:r>
     </w:p>
     <w:p/>
@@ -223,11 +243,8 @@
               </w:numPr>
             </w:pPr>
             <w:r>
-              <w:t xml:space="preserve">Or I would need to just try it out in </w:t>
-            </w:r>
-            <w:r>
               <w:lastRenderedPageBreak/>
-              <w:t>live version based on the accuracy level between historical data and streaming data.</w:t>
+              <w:t>Or I would need to just try it out in live version based on the accuracy level between historical data and streaming data.</w:t>
             </w:r>
           </w:p>
           <w:p/>
@@ -274,9 +291,25 @@
           </w:tcPr>
           <w:p>
             <w:r>
-              <w:t>Refresh token - done</w:t>
-            </w:r>
-          </w:p>
+              <w:t xml:space="preserve">Refresh token </w:t>
+            </w:r>
+            <w:r>
+              <w:t>–</w:t>
+            </w:r>
+            <w:r>
+              <w:t xml:space="preserve"> done</w:t>
+            </w:r>
+          </w:p>
+          <w:p>
+            <w:r>
+              <w:t>Create tables – done</w:t>
+            </w:r>
+            <w:r>
+              <w:t xml:space="preserve"> – 03/07/2022</w:t>
+            </w:r>
+          </w:p>
+          <w:p/>
+          <w:p/>
         </w:tc>
       </w:tr>
       <w:tr>
@@ -369,7 +402,15 @@
           </w:p>
           <w:p>
             <w:r>
-              <w:t>Calculate EMA200 either first by using TA api method. If that doesn’t work it must be calculated with my own method and stored. – each of these is 2 days. So 4 days max.</w:t>
+              <w:t xml:space="preserve">Calculate EMA200 either first by using TA </w:t>
+            </w:r>
+            <w:proofErr w:type="spellStart"/>
+            <w:r>
+              <w:t>api</w:t>
+            </w:r>
+            <w:proofErr w:type="spellEnd"/>
+            <w:r>
+              <w:t xml:space="preserve"> method. If that doesn’t work it must be calculated with my own method and stored. – each of these is 2 days. So 4 days max.</w:t>
             </w:r>
           </w:p>
           <w:p/>
@@ -634,7 +675,6 @@
         </w:numPr>
       </w:pPr>
       <w:r>
-        <w:lastRenderedPageBreak/>
         <w:t>Pull profit from table</w:t>
       </w:r>
     </w:p>

</xml_diff>